<commit_message>
Tarea 2 con opcionales
</commit_message>
<xml_diff>
--- a/Entrega2/Tarea.docx
+++ b/Entrega2/Tarea.docx
@@ -22,6 +22,17 @@
           <w:sz w:val="24"/>
           <w:szCs w:val="24"/>
         </w:rPr>
+        <w:t>u</w:t>
+      </w:r>
+      <w:r>
+        <w:rPr>
+          <w:rFonts w:ascii="Arial" w:hAnsi="Arial" w:cs="Arial"/>
+          <w:b/>
+          <w:bCs/>
+          <w:color w:val="000000"/>
+          <w:sz w:val="24"/>
+          <w:szCs w:val="24"/>
+        </w:rPr>
         <w:t>¿</w:t>
       </w:r>
       <w:r>
@@ -44,141 +55,71 @@
           <w:sz w:val="24"/>
           <w:szCs w:val="24"/>
         </w:rPr>
-        <w:t xml:space="preserve"> es un usuario </w:t>
-      </w:r>
-      <w:proofErr w:type="spellStart"/>
-      <w:r>
-        <w:rPr>
-          <w:rFonts w:ascii="Arial" w:hAnsi="Arial" w:cs="Arial"/>
-          <w:b/>
-          <w:bCs/>
-          <w:color w:val="000000"/>
-          <w:sz w:val="24"/>
-          <w:szCs w:val="24"/>
-        </w:rPr>
-        <w:t>root</w:t>
-      </w:r>
-      <w:proofErr w:type="spellEnd"/>
-      <w:r>
-        <w:rPr>
-          <w:rFonts w:ascii="Arial" w:hAnsi="Arial" w:cs="Arial"/>
-          <w:b/>
-          <w:bCs/>
-          <w:color w:val="000000"/>
-          <w:sz w:val="24"/>
-          <w:szCs w:val="24"/>
-        </w:rPr>
-        <w:t xml:space="preserve"> en Linux?</w:t>
-      </w:r>
-    </w:p>
-    <w:p>
-      <w:pPr>
-        <w:rPr>
-          <w:rFonts w:ascii="Arial" w:hAnsi="Arial" w:cs="Arial"/>
-          <w:color w:val="202124"/>
-          <w:sz w:val="24"/>
-          <w:szCs w:val="24"/>
-          <w:shd w:val="clear" w:color="auto" w:fill="FFFFFF"/>
-        </w:rPr>
-      </w:pPr>
-      <w:r>
-        <w:rPr>
-          <w:rFonts w:ascii="Arial" w:hAnsi="Arial" w:cs="Arial"/>
-          <w:color w:val="202124"/>
-          <w:sz w:val="24"/>
-          <w:szCs w:val="24"/>
-          <w:shd w:val="clear" w:color="auto" w:fill="FFFFFF"/>
-        </w:rPr>
-        <w:t xml:space="preserve">El usuario </w:t>
-      </w:r>
-      <w:proofErr w:type="spellStart"/>
-      <w:r>
-        <w:rPr>
-          <w:rFonts w:ascii="Arial" w:hAnsi="Arial" w:cs="Arial"/>
-          <w:color w:val="202124"/>
-          <w:sz w:val="24"/>
-          <w:szCs w:val="24"/>
-          <w:shd w:val="clear" w:color="auto" w:fill="FFFFFF"/>
-        </w:rPr>
-        <w:t>root</w:t>
-      </w:r>
-      <w:proofErr w:type="spellEnd"/>
-      <w:r>
-        <w:rPr>
-          <w:rFonts w:ascii="Arial" w:hAnsi="Arial" w:cs="Arial"/>
-          <w:color w:val="202124"/>
-          <w:sz w:val="24"/>
-          <w:szCs w:val="24"/>
-          <w:shd w:val="clear" w:color="auto" w:fill="FFFFFF"/>
-        </w:rPr>
-        <w:t> en GNU/Linux es el usuario que tiene acceso administrativo al sistema. Los usuarios normales no tienen este acceso por razones de seguridad.</w:t>
-      </w:r>
-    </w:p>
-    <w:p>
-      <w:pPr>
-        <w:rPr>
-          <w:rFonts w:ascii="Arial" w:hAnsi="Arial" w:cs="Arial"/>
-          <w:color w:val="000000"/>
-          <w:sz w:val="24"/>
-          <w:szCs w:val="24"/>
-        </w:rPr>
-      </w:pPr>
-    </w:p>
-    <w:p>
-      <w:pPr>
-        <w:rPr>
-          <w:rFonts w:ascii="Arial" w:hAnsi="Arial" w:cs="Arial"/>
-          <w:color w:val="000000"/>
-          <w:sz w:val="24"/>
-          <w:szCs w:val="24"/>
-        </w:rPr>
-      </w:pPr>
-    </w:p>
-    <w:p>
-      <w:pPr>
-        <w:rPr>
-          <w:rFonts w:ascii="Arial" w:hAnsi="Arial" w:cs="Arial"/>
-          <w:b/>
-          <w:bCs/>
-          <w:color w:val="000000"/>
-          <w:sz w:val="24"/>
-          <w:szCs w:val="24"/>
-        </w:rPr>
-      </w:pPr>
-      <w:r>
-        <w:rPr>
-          <w:rFonts w:ascii="Arial" w:hAnsi="Arial" w:cs="Arial"/>
-          <w:b/>
-          <w:bCs/>
-          <w:color w:val="000000"/>
-          <w:sz w:val="24"/>
-          <w:szCs w:val="24"/>
-        </w:rPr>
-        <w:t xml:space="preserve">¿Por qué </w:t>
-      </w:r>
-      <w:proofErr w:type="spellStart"/>
-      <w:r>
-        <w:rPr>
-          <w:rFonts w:ascii="Arial" w:hAnsi="Arial" w:cs="Arial"/>
-          <w:b/>
-          <w:bCs/>
-          <w:color w:val="000000"/>
-          <w:sz w:val="24"/>
-          <w:szCs w:val="24"/>
-        </w:rPr>
-        <w:t>ubuntu</w:t>
-      </w:r>
-      <w:proofErr w:type="spellEnd"/>
-      <w:r>
-        <w:rPr>
-          <w:rFonts w:ascii="Arial" w:hAnsi="Arial" w:cs="Arial"/>
-          <w:b/>
-          <w:bCs/>
-          <w:color w:val="000000"/>
-          <w:sz w:val="24"/>
-          <w:szCs w:val="24"/>
-        </w:rPr>
-        <w:t xml:space="preserve"> no me deja establecer la contraseña durante la instalación?</w:t>
+        <w:t xml:space="preserve"> es un usuario root en Linux?</w:t>
+      </w:r>
+    </w:p>
+    <w:p>
+      <w:pPr>
+        <w:rPr>
+          <w:rFonts w:ascii="Arial" w:hAnsi="Arial" w:cs="Arial"/>
+          <w:color w:val="202124"/>
+          <w:sz w:val="24"/>
+          <w:szCs w:val="24"/>
+          <w:shd w:val="clear" w:color="auto" w:fill="FFFFFF"/>
+        </w:rPr>
+      </w:pPr>
+      <w:r>
+        <w:rPr>
+          <w:rFonts w:ascii="Arial" w:hAnsi="Arial" w:cs="Arial"/>
+          <w:color w:val="202124"/>
+          <w:sz w:val="24"/>
+          <w:szCs w:val="24"/>
+          <w:shd w:val="clear" w:color="auto" w:fill="FFFFFF"/>
+        </w:rPr>
+        <w:t>El usuario root en GNU/Linux es el usuario que tiene acceso administrativo al sistema. Los usuarios normales no tienen este acceso por razones de seguridad.</w:t>
+      </w:r>
+    </w:p>
+    <w:p>
+      <w:pPr>
+        <w:rPr>
+          <w:rFonts w:ascii="Arial" w:hAnsi="Arial" w:cs="Arial"/>
+          <w:color w:val="000000"/>
+          <w:sz w:val="24"/>
+          <w:szCs w:val="24"/>
+        </w:rPr>
+      </w:pPr>
+    </w:p>
+    <w:p>
+      <w:pPr>
+        <w:rPr>
+          <w:rFonts w:ascii="Arial" w:hAnsi="Arial" w:cs="Arial"/>
+          <w:color w:val="000000"/>
+          <w:sz w:val="24"/>
+          <w:szCs w:val="24"/>
+        </w:rPr>
+      </w:pPr>
+    </w:p>
+    <w:p>
+      <w:pPr>
+        <w:rPr>
+          <w:rFonts w:ascii="Arial" w:hAnsi="Arial" w:cs="Arial"/>
+          <w:b/>
+          <w:bCs/>
+          <w:color w:val="000000"/>
+          <w:sz w:val="24"/>
+          <w:szCs w:val="24"/>
+        </w:rPr>
+      </w:pPr>
+      <w:r>
+        <w:rPr>
+          <w:rFonts w:ascii="Arial" w:hAnsi="Arial" w:cs="Arial"/>
+          <w:b/>
+          <w:bCs/>
+          <w:color w:val="000000"/>
+          <w:sz w:val="24"/>
+          <w:szCs w:val="24"/>
+        </w:rPr>
+        <w:t>¿Por qué ubuntu no me deja establecer la contraseña durante la instalación?</w:t>
       </w:r>
     </w:p>
     <w:p>
@@ -251,29 +192,7 @@
           <w:szCs w:val="24"/>
           <w:shd w:val="clear" w:color="auto" w:fill="FFFFFF"/>
         </w:rPr>
-        <w:t>Un proceso en </w:t>
-      </w:r>
-      <w:proofErr w:type="spellStart"/>
-      <w:r>
-        <w:rPr>
-          <w:rFonts w:ascii="Arial" w:hAnsi="Arial" w:cs="Arial"/>
-          <w:color w:val="202124"/>
-          <w:sz w:val="24"/>
-          <w:szCs w:val="24"/>
-          <w:shd w:val="clear" w:color="auto" w:fill="FFFFFF"/>
-        </w:rPr>
-        <w:t>linux</w:t>
-      </w:r>
-      <w:proofErr w:type="spellEnd"/>
-      <w:r>
-        <w:rPr>
-          <w:rFonts w:ascii="Arial" w:hAnsi="Arial" w:cs="Arial"/>
-          <w:color w:val="202124"/>
-          <w:sz w:val="24"/>
-          <w:szCs w:val="24"/>
-          <w:shd w:val="clear" w:color="auto" w:fill="FFFFFF"/>
-        </w:rPr>
-        <w:t xml:space="preserve"> es una serie de instrucciones que vienen de un programa que </w:t>
+        <w:t xml:space="preserve">Un proceso en linux es una serie de instrucciones que vienen de un programa que </w:t>
       </w:r>
       <w:r>
         <w:rPr>
@@ -328,130 +247,62 @@
           <w:sz w:val="24"/>
           <w:szCs w:val="24"/>
         </w:rPr>
-        <w:t>¿Cómo identificarlos</w:t>
-      </w:r>
-      <w:r>
-        <w:rPr>
-          <w:rFonts w:ascii="Arial" w:hAnsi="Arial" w:cs="Arial"/>
-          <w:b/>
-          <w:bCs/>
-          <w:color w:val="000000"/>
-          <w:sz w:val="24"/>
-          <w:szCs w:val="24"/>
-        </w:rPr>
-        <w:t xml:space="preserve"> </w:t>
-      </w:r>
-      <w:r>
-        <w:rPr>
-          <w:rFonts w:ascii="Arial" w:hAnsi="Arial" w:cs="Arial"/>
-          <w:b/>
-          <w:bCs/>
-          <w:color w:val="000000"/>
-          <w:sz w:val="24"/>
-          <w:szCs w:val="24"/>
-        </w:rPr>
-        <w:t>los procesos típicos de Linux?</w:t>
-      </w:r>
-    </w:p>
-    <w:p>
-      <w:pPr>
-        <w:rPr>
-          <w:rFonts w:ascii="Arial" w:hAnsi="Arial" w:cs="Arial"/>
-          <w:color w:val="202124"/>
-          <w:sz w:val="24"/>
-          <w:szCs w:val="24"/>
-          <w:shd w:val="clear" w:color="auto" w:fill="FFFFFF"/>
-        </w:rPr>
-      </w:pPr>
-      <w:r>
-        <w:rPr>
-          <w:rFonts w:ascii="Arial" w:hAnsi="Arial" w:cs="Arial"/>
-          <w:color w:val="202124"/>
-          <w:sz w:val="24"/>
-          <w:szCs w:val="24"/>
-          <w:shd w:val="clear" w:color="auto" w:fill="FFFFFF"/>
-        </w:rPr>
-        <w:t xml:space="preserve">Para ver los procesos en sistemas Linux, contamos con el comando ' </w:t>
-      </w:r>
-      <w:proofErr w:type="spellStart"/>
-      <w:r>
-        <w:rPr>
-          <w:rFonts w:ascii="Arial" w:hAnsi="Arial" w:cs="Arial"/>
-          <w:color w:val="202124"/>
-          <w:sz w:val="24"/>
-          <w:szCs w:val="24"/>
-          <w:shd w:val="clear" w:color="auto" w:fill="FFFFFF"/>
-        </w:rPr>
-        <w:t>ps</w:t>
-      </w:r>
-      <w:proofErr w:type="spellEnd"/>
-      <w:r>
-        <w:rPr>
-          <w:rFonts w:ascii="Arial" w:hAnsi="Arial" w:cs="Arial"/>
-          <w:color w:val="202124"/>
-          <w:sz w:val="24"/>
-          <w:szCs w:val="24"/>
-          <w:shd w:val="clear" w:color="auto" w:fill="FFFFFF"/>
-        </w:rPr>
-        <w:t xml:space="preserve"> ', que listará (de múltiples formas según las opciones que le pasemos) todos los procesos que se encuentran corriendo en nuestro equipo.</w:t>
-      </w:r>
-    </w:p>
-    <w:p>
-      <w:pPr>
-        <w:rPr>
-          <w:rFonts w:ascii="Arial" w:hAnsi="Arial" w:cs="Arial"/>
-          <w:color w:val="202124"/>
-          <w:sz w:val="24"/>
-          <w:szCs w:val="24"/>
-          <w:shd w:val="clear" w:color="auto" w:fill="FFFFFF"/>
-        </w:rPr>
-      </w:pPr>
-    </w:p>
-    <w:p>
-      <w:pPr>
-        <w:rPr>
-          <w:rFonts w:ascii="Arial" w:hAnsi="Arial" w:cs="Arial"/>
-          <w:b/>
-          <w:bCs/>
-          <w:color w:val="000000"/>
-          <w:sz w:val="24"/>
-          <w:szCs w:val="24"/>
-        </w:rPr>
-      </w:pPr>
-      <w:r>
-        <w:rPr>
-          <w:rFonts w:ascii="Arial" w:hAnsi="Arial" w:cs="Arial"/>
-          <w:b/>
-          <w:bCs/>
-          <w:color w:val="000000"/>
-          <w:sz w:val="24"/>
-          <w:szCs w:val="24"/>
-        </w:rPr>
-        <w:t xml:space="preserve">Investigar y establecer una contraseña para el usuario </w:t>
-      </w:r>
-      <w:proofErr w:type="spellStart"/>
-      <w:r>
-        <w:rPr>
-          <w:rFonts w:ascii="Arial" w:hAnsi="Arial" w:cs="Arial"/>
-          <w:b/>
-          <w:bCs/>
-          <w:color w:val="000000"/>
-          <w:sz w:val="24"/>
-          <w:szCs w:val="24"/>
-        </w:rPr>
-        <w:t>root</w:t>
-      </w:r>
-      <w:proofErr w:type="spellEnd"/>
-      <w:r>
-        <w:rPr>
-          <w:rFonts w:ascii="Arial" w:hAnsi="Arial" w:cs="Arial"/>
-          <w:b/>
-          <w:bCs/>
-          <w:color w:val="000000"/>
-          <w:sz w:val="24"/>
-          <w:szCs w:val="24"/>
-        </w:rPr>
-        <w:t>.</w:t>
+        <w:t>¿Cómo identificarlos los procesos típicos de Linux?</w:t>
+      </w:r>
+    </w:p>
+    <w:p>
+      <w:pPr>
+        <w:rPr>
+          <w:rFonts w:ascii="Arial" w:hAnsi="Arial" w:cs="Arial"/>
+          <w:color w:val="202124"/>
+          <w:sz w:val="24"/>
+          <w:szCs w:val="24"/>
+          <w:shd w:val="clear" w:color="auto" w:fill="FFFFFF"/>
+        </w:rPr>
+      </w:pPr>
+      <w:r>
+        <w:rPr>
+          <w:rFonts w:ascii="Arial" w:hAnsi="Arial" w:cs="Arial"/>
+          <w:color w:val="202124"/>
+          <w:sz w:val="24"/>
+          <w:szCs w:val="24"/>
+          <w:shd w:val="clear" w:color="auto" w:fill="FFFFFF"/>
+        </w:rPr>
+        <w:t>Para ver los procesos en sistemas Linux, contamos con el comando ' ps ', que listará (de múltiples formas según las opciones que le pasemos) todos los procesos que se encuentran corriendo en nuestro equipo.</w:t>
+      </w:r>
+    </w:p>
+    <w:p>
+      <w:pPr>
+        <w:rPr>
+          <w:rFonts w:ascii="Arial" w:hAnsi="Arial" w:cs="Arial"/>
+          <w:color w:val="202124"/>
+          <w:sz w:val="24"/>
+          <w:szCs w:val="24"/>
+          <w:shd w:val="clear" w:color="auto" w:fill="FFFFFF"/>
+        </w:rPr>
+      </w:pPr>
+    </w:p>
+    <w:p>
+      <w:pPr>
+        <w:rPr>
+          <w:rFonts w:ascii="Arial" w:hAnsi="Arial" w:cs="Arial"/>
+          <w:b/>
+          <w:bCs/>
+          <w:color w:val="000000"/>
+          <w:sz w:val="24"/>
+          <w:szCs w:val="24"/>
+        </w:rPr>
+      </w:pPr>
+      <w:r>
+        <w:rPr>
+          <w:rFonts w:ascii="Arial" w:hAnsi="Arial" w:cs="Arial"/>
+          <w:b/>
+          <w:bCs/>
+          <w:color w:val="000000"/>
+          <w:sz w:val="24"/>
+          <w:szCs w:val="24"/>
+        </w:rPr>
+        <w:t>Investigar y establecer una contraseña para el usuario root.</w:t>
       </w:r>
     </w:p>
     <w:p>
@@ -563,51 +414,7 @@
           <w:szCs w:val="24"/>
           <w:lang w:eastAsia="es-UY"/>
         </w:rPr>
-        <w:t>Teclea "</w:t>
-      </w:r>
-      <w:proofErr w:type="spellStart"/>
-      <w:r>
-        <w:rPr>
-          <w:rFonts w:ascii="Arial" w:eastAsia="Times New Roman" w:hAnsi="Arial" w:cs="Arial"/>
-          <w:color w:val="2A2A2A"/>
-          <w:sz w:val="24"/>
-          <w:szCs w:val="24"/>
-          <w:lang w:eastAsia="es-UY"/>
-        </w:rPr>
-        <w:t>passwd</w:t>
-      </w:r>
-      <w:proofErr w:type="spellEnd"/>
-      <w:r>
-        <w:rPr>
-          <w:rFonts w:ascii="Arial" w:eastAsia="Times New Roman" w:hAnsi="Arial" w:cs="Arial"/>
-          <w:color w:val="2A2A2A"/>
-          <w:sz w:val="24"/>
-          <w:szCs w:val="24"/>
-          <w:lang w:eastAsia="es-UY"/>
-        </w:rPr>
-        <w:t xml:space="preserve"> </w:t>
-      </w:r>
-      <w:proofErr w:type="spellStart"/>
-      <w:r>
-        <w:rPr>
-          <w:rFonts w:ascii="Arial" w:eastAsia="Times New Roman" w:hAnsi="Arial" w:cs="Arial"/>
-          <w:color w:val="2A2A2A"/>
-          <w:sz w:val="24"/>
-          <w:szCs w:val="24"/>
-          <w:lang w:eastAsia="es-UY"/>
-        </w:rPr>
-        <w:t>root</w:t>
-      </w:r>
-      <w:proofErr w:type="spellEnd"/>
-      <w:r>
-        <w:rPr>
-          <w:rFonts w:ascii="Arial" w:eastAsia="Times New Roman" w:hAnsi="Arial" w:cs="Arial"/>
-          <w:color w:val="2A2A2A"/>
-          <w:sz w:val="24"/>
-          <w:szCs w:val="24"/>
-          <w:lang w:eastAsia="es-UY"/>
-        </w:rPr>
-        <w:t>" y escribe tu nueva clave</w:t>
+        <w:t>Teclea "passwd root" y escribe tu nueva clave</w:t>
       </w:r>
     </w:p>
     <w:p>
@@ -635,29 +442,533 @@
           <w:szCs w:val="24"/>
           <w:lang w:eastAsia="es-UY"/>
         </w:rPr>
-        <w:t xml:space="preserve">Pulsa </w:t>
-      </w:r>
-      <w:proofErr w:type="spellStart"/>
-      <w:r>
-        <w:rPr>
-          <w:rFonts w:ascii="Arial" w:eastAsia="Times New Roman" w:hAnsi="Arial" w:cs="Arial"/>
-          <w:color w:val="2A2A2A"/>
-          <w:sz w:val="24"/>
-          <w:szCs w:val="24"/>
-          <w:lang w:eastAsia="es-UY"/>
-        </w:rPr>
-        <w:t>enter</w:t>
-      </w:r>
-      <w:proofErr w:type="spellEnd"/>
-      <w:r>
-        <w:rPr>
-          <w:rFonts w:ascii="Arial" w:eastAsia="Times New Roman" w:hAnsi="Arial" w:cs="Arial"/>
-          <w:color w:val="2A2A2A"/>
-          <w:sz w:val="24"/>
-          <w:szCs w:val="24"/>
-          <w:lang w:eastAsia="es-UY"/>
-        </w:rPr>
-        <w:t xml:space="preserve"> y cierra la terminal</w:t>
+        <w:t>Pulsa enter y cierra la terminal</w:t>
+      </w:r>
+    </w:p>
+    <w:p>
+      <w:pPr>
+        <w:rPr>
+          <w:rFonts w:ascii="Arial" w:hAnsi="Arial" w:cs="Arial"/>
+          <w:color w:val="202124"/>
+          <w:sz w:val="24"/>
+          <w:szCs w:val="24"/>
+          <w:shd w:val="clear" w:color="auto" w:fill="FFFFFF"/>
+        </w:rPr>
+      </w:pPr>
+    </w:p>
+    <w:p>
+      <w:pPr>
+        <w:rPr>
+          <w:rFonts w:ascii="Arial" w:hAnsi="Arial" w:cs="Arial"/>
+          <w:color w:val="202124"/>
+          <w:sz w:val="24"/>
+          <w:szCs w:val="24"/>
+          <w:shd w:val="clear" w:color="auto" w:fill="FFFFFF"/>
+        </w:rPr>
+      </w:pPr>
+    </w:p>
+    <w:p>
+      <w:pPr>
+        <w:rPr>
+          <w:rFonts w:ascii="Arial" w:hAnsi="Arial" w:cs="Arial"/>
+          <w:color w:val="202124"/>
+          <w:sz w:val="24"/>
+          <w:szCs w:val="24"/>
+          <w:shd w:val="clear" w:color="auto" w:fill="FFFFFF"/>
+        </w:rPr>
+      </w:pPr>
+    </w:p>
+    <w:p>
+      <w:pPr>
+        <w:rPr>
+          <w:rFonts w:ascii="Arial" w:hAnsi="Arial" w:cs="Arial"/>
+          <w:color w:val="202124"/>
+          <w:sz w:val="24"/>
+          <w:szCs w:val="24"/>
+          <w:shd w:val="clear" w:color="auto" w:fill="FFFFFF"/>
+        </w:rPr>
+      </w:pPr>
+    </w:p>
+    <w:p>
+      <w:pPr>
+        <w:rPr>
+          <w:rFonts w:ascii="Arial" w:hAnsi="Arial" w:cs="Arial"/>
+          <w:color w:val="202124"/>
+          <w:sz w:val="24"/>
+          <w:szCs w:val="24"/>
+          <w:shd w:val="clear" w:color="auto" w:fill="FFFFFF"/>
+        </w:rPr>
+      </w:pPr>
+    </w:p>
+    <w:p>
+      <w:pPr>
+        <w:rPr>
+          <w:rFonts w:ascii="Arial" w:hAnsi="Arial" w:cs="Arial"/>
+          <w:color w:val="202124"/>
+          <w:sz w:val="24"/>
+          <w:szCs w:val="24"/>
+          <w:shd w:val="clear" w:color="auto" w:fill="FFFFFF"/>
+        </w:rPr>
+      </w:pPr>
+    </w:p>
+    <w:p>
+      <w:pPr>
+        <w:rPr>
+          <w:rFonts w:ascii="Arial" w:hAnsi="Arial" w:cs="Arial"/>
+          <w:color w:val="202124"/>
+          <w:sz w:val="24"/>
+          <w:szCs w:val="24"/>
+          <w:shd w:val="clear" w:color="auto" w:fill="FFFFFF"/>
+        </w:rPr>
+      </w:pPr>
+    </w:p>
+    <w:p>
+      <w:pPr>
+        <w:rPr>
+          <w:rFonts w:ascii="Arial" w:hAnsi="Arial" w:cs="Arial"/>
+          <w:color w:val="202124"/>
+          <w:sz w:val="24"/>
+          <w:szCs w:val="24"/>
+          <w:shd w:val="clear" w:color="auto" w:fill="FFFFFF"/>
+        </w:rPr>
+      </w:pPr>
+    </w:p>
+    <w:p>
+      <w:pPr>
+        <w:pStyle w:val="NormalWeb"/>
+        <w:spacing w:before="40" w:beforeAutospacing="0" w:after="0" w:afterAutospacing="0"/>
+      </w:pPr>
+      <w:r>
+        <w:rPr>
+          <w:rFonts w:ascii="Open Sans" w:hAnsi="Open Sans" w:cs="Open Sans"/>
+          <w:b/>
+          <w:bCs/>
+          <w:color w:val="000000"/>
+        </w:rPr>
+        <w:lastRenderedPageBreak/>
+        <w:t>Opcional:</w:t>
+      </w:r>
+    </w:p>
+    <w:p>
+      <w:pPr>
+        <w:pStyle w:val="NormalWeb"/>
+        <w:spacing w:before="40" w:beforeAutospacing="0" w:after="0" w:afterAutospacing="0"/>
+        <w:textAlignment w:val="baseline"/>
+        <w:rPr>
+          <w:rFonts w:ascii="Arial" w:hAnsi="Arial" w:cs="Arial"/>
+          <w:color w:val="000000"/>
+        </w:rPr>
+      </w:pPr>
+      <w:r>
+        <w:rPr>
+          <w:rFonts w:ascii="Open Sans" w:hAnsi="Open Sans" w:cs="Open Sans"/>
+          <w:color w:val="000000"/>
+        </w:rPr>
+        <w:t xml:space="preserve">Escribir </w:t>
+      </w:r>
+      <w:r>
+        <w:rPr>
+          <w:rFonts w:ascii="Open Sans" w:hAnsi="Open Sans" w:cs="Open Sans"/>
+          <w:b/>
+          <w:bCs/>
+          <w:color w:val="000000"/>
+        </w:rPr>
+        <w:t>en la terminal</w:t>
+      </w:r>
+      <w:r>
+        <w:rPr>
+          <w:rFonts w:ascii="Open Sans" w:hAnsi="Open Sans" w:cs="Open Sans"/>
+          <w:color w:val="000000"/>
+        </w:rPr>
+        <w:t xml:space="preserve"> el comando </w:t>
+      </w:r>
+      <w:r>
+        <w:rPr>
+          <w:rFonts w:ascii="Open Sans" w:hAnsi="Open Sans" w:cs="Open Sans"/>
+          <w:b/>
+          <w:bCs/>
+          <w:color w:val="000000"/>
+        </w:rPr>
+        <w:t>apt install cowsay</w:t>
+      </w:r>
+      <w:r>
+        <w:rPr>
+          <w:rFonts w:ascii="Open Sans" w:hAnsi="Open Sans" w:cs="Open Sans"/>
+          <w:color w:val="000000"/>
+        </w:rPr>
+        <w:t>.</w:t>
+      </w:r>
+    </w:p>
+    <w:p>
+      <w:pPr>
+        <w:pStyle w:val="NormalWeb"/>
+        <w:spacing w:before="40" w:beforeAutospacing="0" w:after="0" w:afterAutospacing="0"/>
+        <w:textAlignment w:val="baseline"/>
+        <w:rPr>
+          <w:rFonts w:ascii="Arial" w:hAnsi="Arial" w:cs="Arial"/>
+          <w:color w:val="000000"/>
+        </w:rPr>
+      </w:pPr>
+      <w:r>
+        <w:rPr>
+          <w:rFonts w:ascii="Open Sans" w:hAnsi="Open Sans" w:cs="Open Sans"/>
+          <w:b/>
+          <w:bCs/>
+          <w:color w:val="000000"/>
+        </w:rPr>
+        <w:t> Escribir en la terminal</w:t>
+      </w:r>
+      <w:r>
+        <w:rPr>
+          <w:rFonts w:ascii="Open Sans" w:hAnsi="Open Sans" w:cs="Open Sans"/>
+          <w:color w:val="000000"/>
+        </w:rPr>
+        <w:t xml:space="preserve"> el comando </w:t>
+      </w:r>
+      <w:r>
+        <w:rPr>
+          <w:rFonts w:ascii="Open Sans" w:hAnsi="Open Sans" w:cs="Open Sans"/>
+          <w:b/>
+          <w:bCs/>
+          <w:color w:val="000000"/>
+        </w:rPr>
+        <w:t>cowsay “ Hola mundo “</w:t>
+      </w:r>
+      <w:r>
+        <w:rPr>
+          <w:rFonts w:ascii="Open Sans" w:hAnsi="Open Sans" w:cs="Open Sans"/>
+          <w:color w:val="000000"/>
+        </w:rPr>
+        <w:t>.</w:t>
+      </w:r>
+      <w:r>
+        <w:rPr>
+          <w:rStyle w:val="apple-tab-span"/>
+          <w:rFonts w:ascii="Open Sans" w:hAnsi="Open Sans" w:cs="Open Sans"/>
+          <w:color w:val="000000"/>
+        </w:rPr>
+        <w:tab/>
+      </w:r>
+    </w:p>
+    <w:p>
+      <w:pPr>
+        <w:rPr>
+          <w:rFonts w:ascii="Arial" w:hAnsi="Arial" w:cs="Arial"/>
+          <w:color w:val="202124"/>
+          <w:sz w:val="24"/>
+          <w:szCs w:val="24"/>
+          <w:shd w:val="clear" w:color="auto" w:fill="FFFFFF"/>
+        </w:rPr>
+      </w:pPr>
+    </w:p>
+    <w:p>
+      <w:pPr>
+        <w:rPr>
+          <w:rFonts w:ascii="Arial" w:hAnsi="Arial" w:cs="Arial"/>
+          <w:color w:val="202124"/>
+          <w:sz w:val="24"/>
+          <w:szCs w:val="24"/>
+          <w:shd w:val="clear" w:color="auto" w:fill="FFFFFF"/>
+        </w:rPr>
+      </w:pPr>
+      <w:r>
+        <w:rPr>
+          <w:rFonts w:ascii="Arial" w:hAnsi="Arial" w:cs="Arial"/>
+          <w:color w:val="202124"/>
+          <w:sz w:val="24"/>
+          <w:szCs w:val="24"/>
+          <w:shd w:val="clear" w:color="auto" w:fill="FFFFFF"/>
+        </w:rPr>
+        <w:drawing>
+          <wp:inline distT="0" distB="0" distL="0" distR="0" wp14:anchorId="308D5E71" wp14:editId="3A6CEDC4">
+            <wp:extent cx="4744112" cy="3734321"/>
+            <wp:effectExtent l="0" t="0" r="0" b="0"/>
+            <wp:docPr id="1" name="Imagen 1"/>
+            <wp:cNvGraphicFramePr>
+              <a:graphicFrameLocks xmlns:a="http://schemas.openxmlformats.org/drawingml/2006/main" noChangeAspect="1"/>
+            </wp:cNvGraphicFramePr>
+            <a:graphic xmlns:a="http://schemas.openxmlformats.org/drawingml/2006/main">
+              <a:graphicData uri="http://schemas.openxmlformats.org/drawingml/2006/picture">
+                <pic:pic xmlns:pic="http://schemas.openxmlformats.org/drawingml/2006/picture">
+                  <pic:nvPicPr>
+                    <pic:cNvPr id="1" name=""/>
+                    <pic:cNvPicPr/>
+                  </pic:nvPicPr>
+                  <pic:blipFill>
+                    <a:blip r:embed="rId5"/>
+                    <a:stretch>
+                      <a:fillRect/>
+                    </a:stretch>
+                  </pic:blipFill>
+                  <pic:spPr>
+                    <a:xfrm>
+                      <a:off x="0" y="0"/>
+                      <a:ext cx="4744112" cy="3734321"/>
+                    </a:xfrm>
+                    <a:prstGeom prst="rect">
+                      <a:avLst/>
+                    </a:prstGeom>
+                  </pic:spPr>
+                </pic:pic>
+              </a:graphicData>
+            </a:graphic>
+          </wp:inline>
+        </w:drawing>
+      </w:r>
+    </w:p>
+    <w:p>
+      <w:pPr>
+        <w:rPr>
+          <w:rFonts w:ascii="Arial" w:hAnsi="Arial" w:cs="Arial"/>
+          <w:color w:val="202124"/>
+          <w:sz w:val="24"/>
+          <w:szCs w:val="24"/>
+          <w:shd w:val="clear" w:color="auto" w:fill="FFFFFF"/>
+        </w:rPr>
+      </w:pPr>
+    </w:p>
+    <w:p>
+      <w:pPr>
+        <w:pStyle w:val="NormalWeb"/>
+        <w:spacing w:before="0" w:beforeAutospacing="0" w:after="0" w:afterAutospacing="0"/>
+        <w:textAlignment w:val="baseline"/>
+        <w:rPr>
+          <w:rFonts w:ascii="Arial" w:hAnsi="Arial" w:cs="Arial"/>
+          <w:b/>
+          <w:bCs/>
+          <w:color w:val="000000"/>
+        </w:rPr>
+      </w:pPr>
+      <w:r>
+        <w:rPr>
+          <w:rFonts w:ascii="Open Sans" w:hAnsi="Open Sans" w:cs="Open Sans"/>
+          <w:color w:val="000000"/>
+        </w:rPr>
+        <w:t xml:space="preserve">Escribir </w:t>
+      </w:r>
+      <w:r>
+        <w:rPr>
+          <w:rFonts w:ascii="Open Sans" w:hAnsi="Open Sans" w:cs="Open Sans"/>
+          <w:b/>
+          <w:bCs/>
+          <w:color w:val="000000"/>
+        </w:rPr>
+        <w:t xml:space="preserve">en la terminal </w:t>
+      </w:r>
+      <w:r>
+        <w:rPr>
+          <w:rFonts w:ascii="Open Sans" w:hAnsi="Open Sans" w:cs="Open Sans"/>
+          <w:color w:val="000000"/>
+        </w:rPr>
+        <w:t xml:space="preserve">el comando </w:t>
+      </w:r>
+      <w:r>
+        <w:rPr>
+          <w:rFonts w:ascii="Open Sans" w:hAnsi="Open Sans" w:cs="Open Sans"/>
+          <w:b/>
+          <w:bCs/>
+          <w:color w:val="000000"/>
+        </w:rPr>
+        <w:t>sudo apt install fortune</w:t>
+      </w:r>
+    </w:p>
+    <w:p>
+      <w:pPr>
+        <w:pStyle w:val="NormalWeb"/>
+        <w:spacing w:before="0" w:beforeAutospacing="0" w:after="0" w:afterAutospacing="0"/>
+        <w:textAlignment w:val="baseline"/>
+        <w:rPr>
+          <w:rFonts w:ascii="Open Sans" w:hAnsi="Open Sans" w:cs="Open Sans"/>
+          <w:b/>
+          <w:bCs/>
+          <w:color w:val="000000"/>
+        </w:rPr>
+      </w:pPr>
+      <w:r>
+        <w:rPr>
+          <w:rFonts w:ascii="Open Sans" w:hAnsi="Open Sans" w:cs="Open Sans"/>
+          <w:color w:val="000000"/>
+        </w:rPr>
+        <w:t>Escribir en la terminal</w:t>
+      </w:r>
+      <w:r>
+        <w:rPr>
+          <w:rFonts w:ascii="Open Sans" w:hAnsi="Open Sans" w:cs="Open Sans"/>
+          <w:b/>
+          <w:bCs/>
+          <w:color w:val="000000"/>
+        </w:rPr>
+        <w:t xml:space="preserve"> </w:t>
+      </w:r>
+      <w:r>
+        <w:rPr>
+          <w:rFonts w:ascii="Open Sans" w:hAnsi="Open Sans" w:cs="Open Sans"/>
+          <w:color w:val="000000"/>
+        </w:rPr>
+        <w:t> </w:t>
+      </w:r>
+      <w:r>
+        <w:rPr>
+          <w:rFonts w:ascii="Open Sans" w:hAnsi="Open Sans" w:cs="Open Sans"/>
+          <w:b/>
+          <w:bCs/>
+          <w:color w:val="000000"/>
+        </w:rPr>
+        <w:t>fortune.</w:t>
+      </w:r>
+    </w:p>
+    <w:p>
+      <w:pPr>
+        <w:pStyle w:val="NormalWeb"/>
+        <w:spacing w:before="0" w:beforeAutospacing="0" w:after="0" w:afterAutospacing="0"/>
+        <w:textAlignment w:val="baseline"/>
+        <w:rPr>
+          <w:rFonts w:ascii="Open Sans" w:hAnsi="Open Sans" w:cs="Open Sans"/>
+          <w:b/>
+          <w:bCs/>
+          <w:color w:val="000000"/>
+          <w:lang w:val="en-US"/>
+        </w:rPr>
+      </w:pPr>
+      <w:r>
+        <w:rPr>
+          <w:rFonts w:ascii="Open Sans" w:hAnsi="Open Sans" w:cs="Open Sans"/>
+          <w:b/>
+          <w:bCs/>
+          <w:color w:val="000000"/>
+        </w:rPr>
+        <w:t> </w:t>
+      </w:r>
+      <w:r>
+        <w:rPr>
+          <w:rFonts w:ascii="Open Sans" w:hAnsi="Open Sans" w:cs="Open Sans"/>
+          <w:b/>
+          <w:bCs/>
+          <w:color w:val="000000"/>
+        </w:rPr>
+        <w:drawing>
+          <wp:inline distT="0" distB="0" distL="0" distR="0" wp14:anchorId="76B910D3" wp14:editId="61475AC1">
+            <wp:extent cx="5731510" cy="492125"/>
+            <wp:effectExtent l="0" t="0" r="2540" b="3175"/>
+            <wp:docPr id="2" name="Imagen 2"/>
+            <wp:cNvGraphicFramePr>
+              <a:graphicFrameLocks xmlns:a="http://schemas.openxmlformats.org/drawingml/2006/main" noChangeAspect="1"/>
+            </wp:cNvGraphicFramePr>
+            <a:graphic xmlns:a="http://schemas.openxmlformats.org/drawingml/2006/main">
+              <a:graphicData uri="http://schemas.openxmlformats.org/drawingml/2006/picture">
+                <pic:pic xmlns:pic="http://schemas.openxmlformats.org/drawingml/2006/picture">
+                  <pic:nvPicPr>
+                    <pic:cNvPr id="1" name=""/>
+                    <pic:cNvPicPr/>
+                  </pic:nvPicPr>
+                  <pic:blipFill>
+                    <a:blip r:embed="rId6"/>
+                    <a:stretch>
+                      <a:fillRect/>
+                    </a:stretch>
+                  </pic:blipFill>
+                  <pic:spPr>
+                    <a:xfrm>
+                      <a:off x="0" y="0"/>
+                      <a:ext cx="5731510" cy="492125"/>
+                    </a:xfrm>
+                    <a:prstGeom prst="rect">
+                      <a:avLst/>
+                    </a:prstGeom>
+                  </pic:spPr>
+                </pic:pic>
+              </a:graphicData>
+            </a:graphic>
+          </wp:inline>
+        </w:drawing>
+      </w:r>
+      <w:r>
+        <w:rPr>
+          <w:rFonts w:ascii="Open Sans" w:hAnsi="Open Sans" w:cs="Open Sans"/>
+          <w:b/>
+          <w:bCs/>
+          <w:color w:val="000000"/>
+          <w:lang w:val="en-US"/>
+        </w:rPr>
+        <w:t xml:space="preserve"> </w:t>
+      </w:r>
+    </w:p>
+    <w:p>
+      <w:pPr>
+        <w:pStyle w:val="NormalWeb"/>
+        <w:spacing w:before="0" w:beforeAutospacing="0" w:after="0" w:afterAutospacing="0"/>
+        <w:textAlignment w:val="baseline"/>
+        <w:rPr>
+          <w:rFonts w:ascii="Open Sans" w:hAnsi="Open Sans" w:cs="Open Sans"/>
+          <w:b/>
+          <w:bCs/>
+          <w:color w:val="000000"/>
+        </w:rPr>
+      </w:pPr>
+      <w:r>
+        <w:rPr>
+          <w:rFonts w:ascii="Open Sans" w:hAnsi="Open Sans" w:cs="Open Sans"/>
+          <w:b/>
+          <w:bCs/>
+          <w:color w:val="000000"/>
+        </w:rPr>
+        <w:t>fortune | cowsay</w:t>
+      </w:r>
+    </w:p>
+    <w:p>
+      <w:pPr>
+        <w:pStyle w:val="NormalWeb"/>
+        <w:spacing w:before="0" w:beforeAutospacing="0" w:after="0" w:afterAutospacing="0"/>
+        <w:textAlignment w:val="baseline"/>
+        <w:rPr>
+          <w:rFonts w:ascii="Open Sans" w:hAnsi="Open Sans" w:cs="Open Sans"/>
+          <w:b/>
+          <w:bCs/>
+          <w:color w:val="000000"/>
+        </w:rPr>
+      </w:pPr>
+      <w:r>
+        <w:rPr>
+          <w:rFonts w:ascii="Open Sans" w:hAnsi="Open Sans" w:cs="Open Sans"/>
+          <w:b/>
+          <w:bCs/>
+          <w:color w:val="000000"/>
+        </w:rPr>
+        <w:drawing>
+          <wp:inline distT="0" distB="0" distL="0" distR="0" wp14:anchorId="0E84B10A" wp14:editId="13888A14">
+            <wp:extent cx="3753374" cy="1933845"/>
+            <wp:effectExtent l="0" t="0" r="0" b="9525"/>
+            <wp:docPr id="3" name="Imagen 3"/>
+            <wp:cNvGraphicFramePr>
+              <a:graphicFrameLocks xmlns:a="http://schemas.openxmlformats.org/drawingml/2006/main" noChangeAspect="1"/>
+            </wp:cNvGraphicFramePr>
+            <a:graphic xmlns:a="http://schemas.openxmlformats.org/drawingml/2006/main">
+              <a:graphicData uri="http://schemas.openxmlformats.org/drawingml/2006/picture">
+                <pic:pic xmlns:pic="http://schemas.openxmlformats.org/drawingml/2006/picture">
+                  <pic:nvPicPr>
+                    <pic:cNvPr id="1" name=""/>
+                    <pic:cNvPicPr/>
+                  </pic:nvPicPr>
+                  <pic:blipFill>
+                    <a:blip r:embed="rId7"/>
+                    <a:stretch>
+                      <a:fillRect/>
+                    </a:stretch>
+                  </pic:blipFill>
+                  <pic:spPr>
+                    <a:xfrm>
+                      <a:off x="0" y="0"/>
+                      <a:ext cx="3753374" cy="1933845"/>
+                    </a:xfrm>
+                    <a:prstGeom prst="rect">
+                      <a:avLst/>
+                    </a:prstGeom>
+                  </pic:spPr>
+                </pic:pic>
+              </a:graphicData>
+            </a:graphic>
+          </wp:inline>
+        </w:drawing>
       </w:r>
     </w:p>
     <w:p>
@@ -796,8 +1107,160 @@
       </w:pPr>
     </w:lvl>
   </w:abstractNum>
+  <w:abstractNum w:abstractNumId="1" w15:restartNumberingAfterBreak="0">
+    <w:nsid w:val="692615DF"/>
+    <w:multiLevelType w:val="multilevel"/>
+    <w:tmpl w:val="9AB48828"/>
+    <w:lvl w:ilvl="0">
+      <w:start w:val="1"/>
+      <w:numFmt w:val="bullet"/>
+      <w:lvlText w:val=""/>
+      <w:lvlJc w:val="left"/>
+      <w:pPr>
+        <w:tabs>
+          <w:tab w:val="num" w:pos="720"/>
+        </w:tabs>
+        <w:ind w:left="720" w:hanging="360"/>
+      </w:pPr>
+      <w:rPr>
+        <w:rFonts w:ascii="Symbol" w:hAnsi="Symbol" w:hint="default"/>
+        <w:sz w:val="20"/>
+      </w:rPr>
+    </w:lvl>
+    <w:lvl w:ilvl="1" w:tentative="1">
+      <w:start w:val="1"/>
+      <w:numFmt w:val="bullet"/>
+      <w:lvlText w:val="o"/>
+      <w:lvlJc w:val="left"/>
+      <w:pPr>
+        <w:tabs>
+          <w:tab w:val="num" w:pos="1440"/>
+        </w:tabs>
+        <w:ind w:left="1440" w:hanging="360"/>
+      </w:pPr>
+      <w:rPr>
+        <w:rFonts w:ascii="Courier New" w:hAnsi="Courier New" w:hint="default"/>
+        <w:sz w:val="20"/>
+      </w:rPr>
+    </w:lvl>
+    <w:lvl w:ilvl="2" w:tentative="1">
+      <w:start w:val="1"/>
+      <w:numFmt w:val="bullet"/>
+      <w:lvlText w:val=""/>
+      <w:lvlJc w:val="left"/>
+      <w:pPr>
+        <w:tabs>
+          <w:tab w:val="num" w:pos="2160"/>
+        </w:tabs>
+        <w:ind w:left="2160" w:hanging="360"/>
+      </w:pPr>
+      <w:rPr>
+        <w:rFonts w:ascii="Wingdings" w:hAnsi="Wingdings" w:hint="default"/>
+        <w:sz w:val="20"/>
+      </w:rPr>
+    </w:lvl>
+    <w:lvl w:ilvl="3" w:tentative="1">
+      <w:start w:val="1"/>
+      <w:numFmt w:val="bullet"/>
+      <w:lvlText w:val=""/>
+      <w:lvlJc w:val="left"/>
+      <w:pPr>
+        <w:tabs>
+          <w:tab w:val="num" w:pos="2880"/>
+        </w:tabs>
+        <w:ind w:left="2880" w:hanging="360"/>
+      </w:pPr>
+      <w:rPr>
+        <w:rFonts w:ascii="Wingdings" w:hAnsi="Wingdings" w:hint="default"/>
+        <w:sz w:val="20"/>
+      </w:rPr>
+    </w:lvl>
+    <w:lvl w:ilvl="4" w:tentative="1">
+      <w:start w:val="1"/>
+      <w:numFmt w:val="bullet"/>
+      <w:lvlText w:val=""/>
+      <w:lvlJc w:val="left"/>
+      <w:pPr>
+        <w:tabs>
+          <w:tab w:val="num" w:pos="3600"/>
+        </w:tabs>
+        <w:ind w:left="3600" w:hanging="360"/>
+      </w:pPr>
+      <w:rPr>
+        <w:rFonts w:ascii="Wingdings" w:hAnsi="Wingdings" w:hint="default"/>
+        <w:sz w:val="20"/>
+      </w:rPr>
+    </w:lvl>
+    <w:lvl w:ilvl="5" w:tentative="1">
+      <w:start w:val="1"/>
+      <w:numFmt w:val="bullet"/>
+      <w:lvlText w:val=""/>
+      <w:lvlJc w:val="left"/>
+      <w:pPr>
+        <w:tabs>
+          <w:tab w:val="num" w:pos="4320"/>
+        </w:tabs>
+        <w:ind w:left="4320" w:hanging="360"/>
+      </w:pPr>
+      <w:rPr>
+        <w:rFonts w:ascii="Wingdings" w:hAnsi="Wingdings" w:hint="default"/>
+        <w:sz w:val="20"/>
+      </w:rPr>
+    </w:lvl>
+    <w:lvl w:ilvl="6" w:tentative="1">
+      <w:start w:val="1"/>
+      <w:numFmt w:val="bullet"/>
+      <w:lvlText w:val=""/>
+      <w:lvlJc w:val="left"/>
+      <w:pPr>
+        <w:tabs>
+          <w:tab w:val="num" w:pos="5040"/>
+        </w:tabs>
+        <w:ind w:left="5040" w:hanging="360"/>
+      </w:pPr>
+      <w:rPr>
+        <w:rFonts w:ascii="Wingdings" w:hAnsi="Wingdings" w:hint="default"/>
+        <w:sz w:val="20"/>
+      </w:rPr>
+    </w:lvl>
+    <w:lvl w:ilvl="7" w:tentative="1">
+      <w:start w:val="1"/>
+      <w:numFmt w:val="bullet"/>
+      <w:lvlText w:val=""/>
+      <w:lvlJc w:val="left"/>
+      <w:pPr>
+        <w:tabs>
+          <w:tab w:val="num" w:pos="5760"/>
+        </w:tabs>
+        <w:ind w:left="5760" w:hanging="360"/>
+      </w:pPr>
+      <w:rPr>
+        <w:rFonts w:ascii="Wingdings" w:hAnsi="Wingdings" w:hint="default"/>
+        <w:sz w:val="20"/>
+      </w:rPr>
+    </w:lvl>
+    <w:lvl w:ilvl="8" w:tentative="1">
+      <w:start w:val="1"/>
+      <w:numFmt w:val="bullet"/>
+      <w:lvlText w:val=""/>
+      <w:lvlJc w:val="left"/>
+      <w:pPr>
+        <w:tabs>
+          <w:tab w:val="num" w:pos="6480"/>
+        </w:tabs>
+        <w:ind w:left="6480" w:hanging="360"/>
+      </w:pPr>
+      <w:rPr>
+        <w:rFonts w:ascii="Wingdings" w:hAnsi="Wingdings" w:hint="default"/>
+        <w:sz w:val="20"/>
+      </w:rPr>
+    </w:lvl>
+  </w:abstractNum>
   <w:num w:numId="1">
     <w:abstractNumId w:val="0"/>
+  </w:num>
+  <w:num w:numId="2">
+    <w:abstractNumId w:val="1"/>
   </w:num>
 </w:numbering>
 </file>
@@ -1228,6 +1691,28 @@
     <w:semiHidden/>
     <w:unhideWhenUsed/>
   </w:style>
+  <w:style w:type="paragraph" w:styleId="NormalWeb">
+    <w:name w:val="Normal (Web)"/>
+    <w:basedOn w:val="Normal"/>
+    <w:uiPriority w:val="99"/>
+    <w:semiHidden/>
+    <w:unhideWhenUsed/>
+    <w:rsid w:val="00627279"/>
+    <w:pPr>
+      <w:spacing w:before="100" w:beforeAutospacing="1" w:after="100" w:afterAutospacing="1" w:line="240" w:lineRule="auto"/>
+    </w:pPr>
+    <w:rPr>
+      <w:rFonts w:ascii="Times New Roman" w:eastAsia="Times New Roman" w:hAnsi="Times New Roman" w:cs="Times New Roman"/>
+      <w:sz w:val="24"/>
+      <w:szCs w:val="24"/>
+      <w:lang w:eastAsia="es-UY"/>
+    </w:rPr>
+  </w:style>
+  <w:style w:type="character" w:customStyle="1" w:styleId="apple-tab-span">
+    <w:name w:val="apple-tab-span"/>
+    <w:basedOn w:val="Fuentedeprrafopredeter"/>
+    <w:rsid w:val="00627279"/>
+  </w:style>
 </w:styles>
 </file>
 

</xml_diff>